<commit_message>
this is what I handed in for milestone 5
</commit_message>
<xml_diff>
--- a/docs/assignments/milestone 5/james_mortensen_milestone_5.docx
+++ b/docs/assignments/milestone 5/james_mortensen_milestone_5.docx
@@ -5052,31 +5052,312 @@
           </w:p>
         </w:tc>
       </w:tr>
+      <w:tr>
+        <w:trPr>
+          <w:trHeight w:val="180"/>
+          <w:jc w:val="center"/>
+        </w:trPr>
+        <w:tc>
+          <w:tcPr>
+            <w:tcW w:w="165" w:type="dxa"/>
+            <w:tcBorders>
+              <w:top w:val="single" w:sz="6" w:space="0" w:color="000000"/>
+              <w:left w:val="single" w:sz="6" w:space="0" w:color="000000"/>
+              <w:bottom w:val="single" w:sz="6" w:space="0" w:color="000000"/>
+              <w:right w:val="single" w:sz="6" w:space="0" w:color="000000"/>
+            </w:tcBorders>
+            <w:shd w:val="clear" w:color="auto" w:fill="D4D4D4"/>
+            <w:tcMar>
+              <w:top w:w="60" w:type="dxa"/>
+              <w:left w:w="60" w:type="dxa"/>
+              <w:bottom w:w="60" w:type="dxa"/>
+              <w:right w:w="60" w:type="dxa"/>
+            </w:tcMar>
+          </w:tcPr>
+          <w:p>
+            <w:pPr>
+              <w:rPr>
+                <w:rFonts w:ascii="Helvetica Neue" w:eastAsia="Times New Roman" w:hAnsi="Helvetica Neue" w:cs="Times New Roman"/>
+                <w:b/>
+                <w:bCs/>
+                <w:color w:val="000000"/>
+                <w:kern w:val="0"/>
+                <w:sz w:val="15"/>
+                <w:szCs w:val="15"/>
+                <w14:ligatures w14:val="none"/>
+              </w:rPr>
+            </w:pPr>
+            <w:r>
+              <w:rPr>
+                <w:rFonts w:ascii="Helvetica Neue" w:eastAsia="Times New Roman" w:hAnsi="Helvetica Neue" w:cs="Times New Roman"/>
+                <w:b/>
+                <w:bCs/>
+                <w:color w:val="000000"/>
+                <w:kern w:val="0"/>
+                <w:sz w:val="15"/>
+                <w:szCs w:val="15"/>
+                <w14:ligatures w14:val="none"/>
+              </w:rPr>
+              <w:t>…</w:t>
+            </w:r>
+          </w:p>
+        </w:tc>
+        <w:tc>
+          <w:tcPr>
+            <w:tcW w:w="450" w:type="dxa"/>
+            <w:tcBorders>
+              <w:top w:val="single" w:sz="6" w:space="0" w:color="000000"/>
+              <w:left w:val="single" w:sz="6" w:space="0" w:color="000000"/>
+              <w:bottom w:val="single" w:sz="6" w:space="0" w:color="000000"/>
+              <w:right w:val="single" w:sz="6" w:space="0" w:color="000000"/>
+            </w:tcBorders>
+            <w:tcMar>
+              <w:top w:w="60" w:type="dxa"/>
+              <w:left w:w="60" w:type="dxa"/>
+              <w:bottom w:w="60" w:type="dxa"/>
+              <w:right w:w="60" w:type="dxa"/>
+            </w:tcMar>
+          </w:tcPr>
+          <w:p>
+            <w:pPr>
+              <w:rPr>
+                <w:rFonts w:ascii="Helvetica Neue" w:eastAsia="Times New Roman" w:hAnsi="Helvetica Neue" w:cs="Times New Roman"/>
+                <w:color w:val="000000"/>
+                <w:kern w:val="0"/>
+                <w:sz w:val="15"/>
+                <w:szCs w:val="15"/>
+                <w14:ligatures w14:val="none"/>
+              </w:rPr>
+            </w:pPr>
+            <w:r>
+              <w:rPr>
+                <w:rFonts w:ascii="Helvetica Neue" w:eastAsia="Times New Roman" w:hAnsi="Helvetica Neue" w:cs="Times New Roman"/>
+                <w:color w:val="000000"/>
+                <w:kern w:val="0"/>
+                <w:sz w:val="15"/>
+                <w:szCs w:val="15"/>
+                <w14:ligatures w14:val="none"/>
+              </w:rPr>
+              <w:t>…</w:t>
+            </w:r>
+          </w:p>
+        </w:tc>
+        <w:tc>
+          <w:tcPr>
+            <w:tcW w:w="780" w:type="dxa"/>
+            <w:tcBorders>
+              <w:top w:val="single" w:sz="6" w:space="0" w:color="000000"/>
+              <w:left w:val="single" w:sz="6" w:space="0" w:color="000000"/>
+              <w:bottom w:val="single" w:sz="6" w:space="0" w:color="000000"/>
+              <w:right w:val="single" w:sz="6" w:space="0" w:color="000000"/>
+            </w:tcBorders>
+            <w:tcMar>
+              <w:top w:w="60" w:type="dxa"/>
+              <w:left w:w="60" w:type="dxa"/>
+              <w:bottom w:w="60" w:type="dxa"/>
+              <w:right w:w="60" w:type="dxa"/>
+            </w:tcMar>
+          </w:tcPr>
+          <w:p>
+            <w:pPr>
+              <w:rPr>
+                <w:rFonts w:ascii="Helvetica Neue" w:eastAsia="Times New Roman" w:hAnsi="Helvetica Neue" w:cs="Times New Roman"/>
+                <w:color w:val="000000"/>
+                <w:kern w:val="0"/>
+                <w:sz w:val="15"/>
+                <w:szCs w:val="15"/>
+                <w14:ligatures w14:val="none"/>
+              </w:rPr>
+            </w:pPr>
+            <w:r>
+              <w:rPr>
+                <w:rFonts w:ascii="Helvetica Neue" w:eastAsia="Times New Roman" w:hAnsi="Helvetica Neue" w:cs="Times New Roman"/>
+                <w:color w:val="000000"/>
+                <w:kern w:val="0"/>
+                <w:sz w:val="15"/>
+                <w:szCs w:val="15"/>
+                <w14:ligatures w14:val="none"/>
+              </w:rPr>
+              <w:t>…</w:t>
+            </w:r>
+          </w:p>
+        </w:tc>
+        <w:tc>
+          <w:tcPr>
+            <w:tcW w:w="1035" w:type="dxa"/>
+            <w:tcBorders>
+              <w:top w:val="single" w:sz="6" w:space="0" w:color="000000"/>
+              <w:left w:val="single" w:sz="6" w:space="0" w:color="000000"/>
+              <w:bottom w:val="single" w:sz="6" w:space="0" w:color="000000"/>
+              <w:right w:val="single" w:sz="6" w:space="0" w:color="000000"/>
+            </w:tcBorders>
+            <w:tcMar>
+              <w:top w:w="60" w:type="dxa"/>
+              <w:left w:w="60" w:type="dxa"/>
+              <w:bottom w:w="60" w:type="dxa"/>
+              <w:right w:w="60" w:type="dxa"/>
+            </w:tcMar>
+          </w:tcPr>
+          <w:p>
+            <w:pPr>
+              <w:rPr>
+                <w:rFonts w:ascii="Helvetica Neue" w:eastAsia="Times New Roman" w:hAnsi="Helvetica Neue" w:cs="Times New Roman"/>
+                <w:color w:val="000000"/>
+                <w:kern w:val="0"/>
+                <w:sz w:val="15"/>
+                <w:szCs w:val="15"/>
+                <w14:ligatures w14:val="none"/>
+              </w:rPr>
+            </w:pPr>
+            <w:r>
+              <w:rPr>
+                <w:rFonts w:ascii="Helvetica Neue" w:eastAsia="Times New Roman" w:hAnsi="Helvetica Neue" w:cs="Times New Roman"/>
+                <w:color w:val="000000"/>
+                <w:kern w:val="0"/>
+                <w:sz w:val="15"/>
+                <w:szCs w:val="15"/>
+                <w14:ligatures w14:val="none"/>
+              </w:rPr>
+              <w:t>…</w:t>
+            </w:r>
+          </w:p>
+        </w:tc>
+        <w:tc>
+          <w:tcPr>
+            <w:tcW w:w="1035" w:type="dxa"/>
+            <w:tcBorders>
+              <w:top w:val="single" w:sz="6" w:space="0" w:color="000000"/>
+              <w:left w:val="single" w:sz="6" w:space="0" w:color="000000"/>
+              <w:bottom w:val="single" w:sz="6" w:space="0" w:color="000000"/>
+              <w:right w:val="single" w:sz="6" w:space="0" w:color="000000"/>
+            </w:tcBorders>
+            <w:tcMar>
+              <w:top w:w="60" w:type="dxa"/>
+              <w:left w:w="60" w:type="dxa"/>
+              <w:bottom w:w="60" w:type="dxa"/>
+              <w:right w:w="60" w:type="dxa"/>
+            </w:tcMar>
+          </w:tcPr>
+          <w:p>
+            <w:pPr>
+              <w:rPr>
+                <w:rFonts w:ascii="Helvetica Neue" w:eastAsia="Times New Roman" w:hAnsi="Helvetica Neue" w:cs="Times New Roman"/>
+                <w:color w:val="000000"/>
+                <w:kern w:val="0"/>
+                <w:sz w:val="15"/>
+                <w:szCs w:val="15"/>
+                <w14:ligatures w14:val="none"/>
+              </w:rPr>
+            </w:pPr>
+            <w:r>
+              <w:rPr>
+                <w:rFonts w:ascii="Helvetica Neue" w:eastAsia="Times New Roman" w:hAnsi="Helvetica Neue" w:cs="Times New Roman"/>
+                <w:color w:val="000000"/>
+                <w:kern w:val="0"/>
+                <w:sz w:val="15"/>
+                <w:szCs w:val="15"/>
+                <w14:ligatures w14:val="none"/>
+              </w:rPr>
+              <w:t>…</w:t>
+            </w:r>
+          </w:p>
+        </w:tc>
+        <w:tc>
+          <w:tcPr>
+            <w:tcW w:w="1035" w:type="dxa"/>
+            <w:tcBorders>
+              <w:top w:val="single" w:sz="6" w:space="0" w:color="000000"/>
+              <w:left w:val="single" w:sz="6" w:space="0" w:color="000000"/>
+              <w:bottom w:val="single" w:sz="6" w:space="0" w:color="000000"/>
+              <w:right w:val="single" w:sz="6" w:space="0" w:color="000000"/>
+            </w:tcBorders>
+            <w:tcMar>
+              <w:top w:w="60" w:type="dxa"/>
+              <w:left w:w="60" w:type="dxa"/>
+              <w:bottom w:w="60" w:type="dxa"/>
+              <w:right w:w="60" w:type="dxa"/>
+            </w:tcMar>
+          </w:tcPr>
+          <w:p>
+            <w:pPr>
+              <w:rPr>
+                <w:rFonts w:ascii="Helvetica Neue" w:eastAsia="Times New Roman" w:hAnsi="Helvetica Neue" w:cs="Times New Roman"/>
+                <w:color w:val="000000"/>
+                <w:kern w:val="0"/>
+                <w:sz w:val="15"/>
+                <w:szCs w:val="15"/>
+                <w14:ligatures w14:val="none"/>
+              </w:rPr>
+            </w:pPr>
+            <w:r>
+              <w:rPr>
+                <w:rFonts w:ascii="Helvetica Neue" w:eastAsia="Times New Roman" w:hAnsi="Helvetica Neue" w:cs="Times New Roman"/>
+                <w:color w:val="000000"/>
+                <w:kern w:val="0"/>
+                <w:sz w:val="15"/>
+                <w:szCs w:val="15"/>
+                <w14:ligatures w14:val="none"/>
+              </w:rPr>
+              <w:t>…</w:t>
+            </w:r>
+          </w:p>
+        </w:tc>
+        <w:tc>
+          <w:tcPr>
+            <w:tcW w:w="1455" w:type="dxa"/>
+            <w:tcBorders>
+              <w:top w:val="single" w:sz="6" w:space="0" w:color="000000"/>
+              <w:left w:val="single" w:sz="6" w:space="0" w:color="000000"/>
+              <w:bottom w:val="single" w:sz="6" w:space="0" w:color="000000"/>
+              <w:right w:val="single" w:sz="6" w:space="0" w:color="000000"/>
+            </w:tcBorders>
+            <w:tcMar>
+              <w:top w:w="60" w:type="dxa"/>
+              <w:left w:w="60" w:type="dxa"/>
+              <w:bottom w:w="60" w:type="dxa"/>
+              <w:right w:w="60" w:type="dxa"/>
+            </w:tcMar>
+          </w:tcPr>
+          <w:p>
+            <w:pPr>
+              <w:rPr>
+                <w:rFonts w:ascii="Helvetica Neue" w:eastAsia="Times New Roman" w:hAnsi="Helvetica Neue" w:cs="Times New Roman"/>
+                <w:color w:val="000000"/>
+                <w:kern w:val="0"/>
+                <w:sz w:val="15"/>
+                <w:szCs w:val="15"/>
+                <w14:ligatures w14:val="none"/>
+              </w:rPr>
+            </w:pPr>
+            <w:r>
+              <w:rPr>
+                <w:rFonts w:ascii="Helvetica Neue" w:eastAsia="Times New Roman" w:hAnsi="Helvetica Neue" w:cs="Times New Roman"/>
+                <w:color w:val="000000"/>
+                <w:kern w:val="0"/>
+                <w:sz w:val="15"/>
+                <w:szCs w:val="15"/>
+                <w14:ligatures w14:val="none"/>
+              </w:rPr>
+              <w:t>…</w:t>
+            </w:r>
+          </w:p>
+        </w:tc>
+      </w:tr>
     </w:tbl>
     <w:p/>
     <w:p>
       <w:r>
         <w:t>To clarify, let's say there is a financial statement for a particular company that was reported on July 15th, 2023. To calculate the "</w:t>
       </w:r>
-      <w:proofErr w:type="gramStart"/>
-      <w:r>
-        <w:t>5 year</w:t>
-      </w:r>
-      <w:proofErr w:type="gramEnd"/>
-      <w:r>
-        <w:t xml:space="preserve"> return", the data doesn't use the closing price on the exact date of July 15th, 2023. Instead, it uses the closing price of the nearest monthly data point from a separate time series, likely the end of July 2023.</w:t>
-      </w:r>
-      <w:r>
-        <w:t xml:space="preserve"> </w:t>
-      </w:r>
-      <w:r>
-        <w:t xml:space="preserve">This method is applied consistently for each row of the CSV file. Each company's </w:t>
-      </w:r>
-      <w:proofErr w:type="gramStart"/>
-      <w:r>
-        <w:t>5 year</w:t>
-      </w:r>
-      <w:proofErr w:type="gramEnd"/>
+      <w:r>
+        <w:t>5-year</w:t>
+      </w:r>
+      <w:r>
+        <w:t xml:space="preserve"> return", the data doesn't use the closing price on the exact date of July 15th, 2023. Instead, it uses the closing price of the nearest monthly data point from a separate time series, likely the end of July 2023. This method is applied consistently for each row of the CSV file. Each company's </w:t>
+      </w:r>
+      <w:r>
+        <w:t>5-year</w:t>
+      </w:r>
       <w:r>
         <w:t xml:space="preserve"> return is calculated based on the nearest reported monthly closing price relative to the reporting date of its financial statement.</w:t>
       </w:r>
@@ -5087,8 +5368,6 @@
         <w:t>This approach simplifies the calculation of the 5-year return by aligning it with standardized monthly time points, rather than using the exact reporting dates of financial statements, which can vary.</w:t>
       </w:r>
     </w:p>
-    <w:p/>
-    <w:p/>
     <w:p/>
     <w:p/>
     <w:p>
@@ -5531,13 +5810,7 @@
         <w:t xml:space="preserve"> Neural Networks (RNNs) and Long Short-Term Memory (LSTM) networks could be especially useful for this time-series prediction problem</w:t>
       </w:r>
       <w:r>
-        <w:t xml:space="preserve"> </w:t>
-      </w:r>
-      <w:r>
-        <w:t>[8]</w:t>
-      </w:r>
-      <w:r>
-        <w:t>[9]</w:t>
+        <w:t xml:space="preserve"> [8][9]</w:t>
       </w:r>
       <w:r>
         <w:t>.</w:t>
@@ -6709,6 +6982,7 @@
   <w:style w:type="character" w:default="1" w:styleId="DefaultParagraphFont">
     <w:name w:val="Default Paragraph Font"/>
     <w:uiPriority w:val="1"/>
+    <w:semiHidden/>
     <w:unhideWhenUsed/>
   </w:style>
   <w:style w:type="table" w:default="1" w:styleId="TableNormal">

</xml_diff>